<commit_message>
Finished Function Arguments Lesson
</commit_message>
<xml_diff>
--- a/Module 1 - Function Arguments/1. Function Arguments.docx
+++ b/Module 1 - Function Arguments/1. Function Arguments.docx
@@ -135,11 +135,6 @@
       </w:r>
     </w:p>
     <w:p>
-      <w:pPr>
-        <w:rPr>
-          <w:i/>
-        </w:rPr>
-      </w:pPr>
       <w:r>
         <w:t xml:space="preserve">- </w:t>
       </w:r>
@@ -155,23 +150,50 @@
           <w:b/>
           <w:i/>
         </w:rPr>
-        <w:t>Operator (*)</w:t>
-      </w:r>
-      <w:r>
-        <w:t xml:space="preserve">– Allows us to give our functions a variable number of arguments by performing </w:t>
+        <w:t>Operator (</w:t>
       </w:r>
       <w:r>
         <w:rPr>
           <w:b/>
           <w:i/>
-        </w:rPr>
-        <w:t xml:space="preserve"> Positional Argument Packing</w:t>
+          <w:highlight w:val="yellow"/>
+        </w:rPr>
+        <w:t>*</w:t>
       </w:r>
       <w:r>
         <w:rPr>
           <w:b/>
           <w:i/>
         </w:rPr>
+        <w:t>)</w:t>
+      </w:r>
+      <w:r>
+        <w:t xml:space="preserve">– Allows us to give our functions a variable number of arguments by </w:t>
+      </w:r>
+      <w:proofErr w:type="gramStart"/>
+      <w:r>
+        <w:t xml:space="preserve">performing </w:t>
+      </w:r>
+      <w:r>
+        <w:rPr>
+          <w:b/>
+          <w:i/>
+        </w:rPr>
+        <w:t xml:space="preserve"> Positional</w:t>
+      </w:r>
+      <w:proofErr w:type="gramEnd"/>
+      <w:r>
+        <w:rPr>
+          <w:b/>
+          <w:i/>
+        </w:rPr>
+        <w:t xml:space="preserve"> Argument Packing</w:t>
+      </w:r>
+      <w:r>
+        <w:rPr>
+          <w:b/>
+          <w:i/>
+        </w:rPr>
         <w:br/>
       </w:r>
       <w:r>
@@ -225,8 +247,6 @@
       <w:r>
         <w:t>- * will store the arguments passed into the function as a tuple and allows it to accept any number of arguments</w:t>
       </w:r>
-      <w:bookmarkStart w:id="0" w:name="_GoBack"/>
-      <w:bookmarkEnd w:id="0"/>
       <w:r>
         <w:br/>
       </w:r>
@@ -313,6 +333,592 @@
           </wp:inline>
         </w:drawing>
       </w:r>
+      <w:r>
+        <w:t xml:space="preserve">  </w:t>
+      </w:r>
+      <w:r>
+        <w:rPr>
+          <w:noProof/>
+        </w:rPr>
+        <w:drawing>
+          <wp:inline distT="0" distB="0" distL="0" distR="0" wp14:anchorId="1A216EBA" wp14:editId="782A82BA">
+            <wp:extent cx="2476500" cy="1205897"/>
+            <wp:effectExtent l="0" t="0" r="0" b="0"/>
+            <wp:docPr id="4" name="Picture 4"/>
+            <wp:cNvGraphicFramePr>
+              <a:graphicFrameLocks xmlns:a="http://schemas.openxmlformats.org/drawingml/2006/main" noChangeAspect="1"/>
+            </wp:cNvGraphicFramePr>
+            <a:graphic xmlns:a="http://schemas.openxmlformats.org/drawingml/2006/main">
+              <a:graphicData uri="http://schemas.openxmlformats.org/drawingml/2006/picture">
+                <pic:pic xmlns:pic="http://schemas.openxmlformats.org/drawingml/2006/picture">
+                  <pic:nvPicPr>
+                    <pic:cNvPr id="1" name=""/>
+                    <pic:cNvPicPr/>
+                  </pic:nvPicPr>
+                  <pic:blipFill>
+                    <a:blip r:embed="rId7"/>
+                    <a:stretch>
+                      <a:fillRect/>
+                    </a:stretch>
+                  </pic:blipFill>
+                  <pic:spPr>
+                    <a:xfrm>
+                      <a:off x="0" y="0"/>
+                      <a:ext cx="2561318" cy="1247198"/>
+                    </a:xfrm>
+                    <a:prstGeom prst="rect">
+                      <a:avLst/>
+                    </a:prstGeom>
+                  </pic:spPr>
+                </pic:pic>
+              </a:graphicData>
+            </a:graphic>
+          </wp:inline>
+        </w:drawing>
+      </w:r>
+      <w:r>
+        <w:t xml:space="preserve">  </w:t>
+      </w:r>
+      <w:r>
+        <w:rPr>
+          <w:noProof/>
+        </w:rPr>
+        <w:drawing>
+          <wp:inline distT="0" distB="0" distL="0" distR="0" wp14:anchorId="5511D544" wp14:editId="685A40C9">
+            <wp:extent cx="2609850" cy="1603280"/>
+            <wp:effectExtent l="0" t="0" r="0" b="0"/>
+            <wp:docPr id="5" name="Picture 5"/>
+            <wp:cNvGraphicFramePr>
+              <a:graphicFrameLocks xmlns:a="http://schemas.openxmlformats.org/drawingml/2006/main" noChangeAspect="1"/>
+            </wp:cNvGraphicFramePr>
+            <a:graphic xmlns:a="http://schemas.openxmlformats.org/drawingml/2006/main">
+              <a:graphicData uri="http://schemas.openxmlformats.org/drawingml/2006/picture">
+                <pic:pic xmlns:pic="http://schemas.openxmlformats.org/drawingml/2006/picture">
+                  <pic:nvPicPr>
+                    <pic:cNvPr id="1" name=""/>
+                    <pic:cNvPicPr/>
+                  </pic:nvPicPr>
+                  <pic:blipFill>
+                    <a:blip r:embed="rId8"/>
+                    <a:stretch>
+                      <a:fillRect/>
+                    </a:stretch>
+                  </pic:blipFill>
+                  <pic:spPr>
+                    <a:xfrm>
+                      <a:off x="0" y="0"/>
+                      <a:ext cx="2696067" cy="1656245"/>
+                    </a:xfrm>
+                    <a:prstGeom prst="rect">
+                      <a:avLst/>
+                    </a:prstGeom>
+                  </pic:spPr>
+                </pic:pic>
+              </a:graphicData>
+            </a:graphic>
+          </wp:inline>
+        </w:drawing>
+      </w:r>
+    </w:p>
+    <w:p>
+      <w:r>
+        <w:rPr>
+          <w:i/>
+        </w:rPr>
+        <w:lastRenderedPageBreak/>
+        <w:t xml:space="preserve">- </w:t>
+      </w:r>
+      <w:r>
+        <w:rPr>
+          <w:i/>
+          <w:highlight w:val="yellow"/>
+        </w:rPr>
+        <w:t>**</w:t>
+      </w:r>
+      <w:proofErr w:type="spellStart"/>
+      <w:r>
+        <w:rPr>
+          <w:i/>
+        </w:rPr>
+        <w:t>kwargs</w:t>
+      </w:r>
+      <w:proofErr w:type="spellEnd"/>
+      <w:r>
+        <w:rPr>
+          <w:i/>
+        </w:rPr>
+        <w:t xml:space="preserve"> </w:t>
+      </w:r>
+      <w:r>
+        <w:t xml:space="preserve">– </w:t>
+      </w:r>
+      <w:r>
+        <w:t>Takes any keyword arguments that are not explicitly listed in the function definition and collects them into a dictionary named {</w:t>
+      </w:r>
+      <w:proofErr w:type="spellStart"/>
+      <w:r>
+        <w:t>kwargs</w:t>
+      </w:r>
+      <w:proofErr w:type="spellEnd"/>
+      <w:r>
+        <w:t>}</w:t>
+      </w:r>
+      <w:r>
+        <w:br/>
+        <w:t>- Name is completely arbitrary and can be anything</w:t>
+      </w:r>
+      <w:r>
+        <w:br/>
+        <w:t xml:space="preserve">- </w:t>
+      </w:r>
+      <w:r>
+        <w:rPr>
+          <w:i/>
+        </w:rPr>
+        <w:t>Keyword Arguments</w:t>
+      </w:r>
+      <w:r>
+        <w:t xml:space="preserve"> – Used to pass arguments into a function by explicitly stating their parameter names (name = ‘Dave’)</w:t>
+      </w:r>
+      <w:r>
+        <w:br/>
+        <w:t xml:space="preserve">- Positional arguments </w:t>
+      </w:r>
+      <w:r>
+        <w:rPr>
+          <w:b/>
+        </w:rPr>
+        <w:t>MUST</w:t>
+      </w:r>
+      <w:r>
+        <w:t xml:space="preserve"> come before **arguments</w:t>
+      </w:r>
+      <w:r>
+        <w:br/>
+        <w:t xml:space="preserve">- Using the </w:t>
+      </w:r>
+      <w:r>
+        <w:rPr>
+          <w:i/>
+        </w:rPr>
+        <w:t xml:space="preserve">f </w:t>
+      </w:r>
+      <w:r>
+        <w:t xml:space="preserve">parameter stands for </w:t>
+      </w:r>
+      <w:r>
+        <w:rPr>
+          <w:i/>
+        </w:rPr>
+        <w:t>format</w:t>
+      </w:r>
+      <w:r>
+        <w:t xml:space="preserve"> and allows you to place placeholder values in strings</w:t>
+      </w:r>
+      <w:r>
+        <w:br/>
+        <w:t>- It’s a standard dictionary so can use all iteration methods you would with a dictionary</w:t>
+      </w:r>
+      <w:r>
+        <w:br/>
+      </w:r>
+      <w:r>
+        <w:rPr>
+          <w:noProof/>
+        </w:rPr>
+        <w:drawing>
+          <wp:inline distT="0" distB="0" distL="0" distR="0" wp14:anchorId="4D7990A9" wp14:editId="2D9669E9">
+            <wp:extent cx="3562350" cy="1160809"/>
+            <wp:effectExtent l="0" t="0" r="0" b="1270"/>
+            <wp:docPr id="6" name="Picture 6"/>
+            <wp:cNvGraphicFramePr>
+              <a:graphicFrameLocks xmlns:a="http://schemas.openxmlformats.org/drawingml/2006/main" noChangeAspect="1"/>
+            </wp:cNvGraphicFramePr>
+            <a:graphic xmlns:a="http://schemas.openxmlformats.org/drawingml/2006/main">
+              <a:graphicData uri="http://schemas.openxmlformats.org/drawingml/2006/picture">
+                <pic:pic xmlns:pic="http://schemas.openxmlformats.org/drawingml/2006/picture">
+                  <pic:nvPicPr>
+                    <pic:cNvPr id="1" name=""/>
+                    <pic:cNvPicPr/>
+                  </pic:nvPicPr>
+                  <pic:blipFill>
+                    <a:blip r:embed="rId9"/>
+                    <a:stretch>
+                      <a:fillRect/>
+                    </a:stretch>
+                  </pic:blipFill>
+                  <pic:spPr>
+                    <a:xfrm>
+                      <a:off x="0" y="0"/>
+                      <a:ext cx="3651291" cy="1189791"/>
+                    </a:xfrm>
+                    <a:prstGeom prst="rect">
+                      <a:avLst/>
+                    </a:prstGeom>
+                  </pic:spPr>
+                </pic:pic>
+              </a:graphicData>
+            </a:graphic>
+          </wp:inline>
+        </w:drawing>
+      </w:r>
+      <w:r>
+        <w:t xml:space="preserve">  </w:t>
+      </w:r>
+      <w:r>
+        <w:rPr>
+          <w:noProof/>
+        </w:rPr>
+        <w:drawing>
+          <wp:inline distT="0" distB="0" distL="0" distR="0" wp14:anchorId="042E55AE" wp14:editId="6E75911A">
+            <wp:extent cx="1385186" cy="889000"/>
+            <wp:effectExtent l="0" t="0" r="5715" b="6350"/>
+            <wp:docPr id="7" name="Picture 7"/>
+            <wp:cNvGraphicFramePr>
+              <a:graphicFrameLocks xmlns:a="http://schemas.openxmlformats.org/drawingml/2006/main" noChangeAspect="1"/>
+            </wp:cNvGraphicFramePr>
+            <a:graphic xmlns:a="http://schemas.openxmlformats.org/drawingml/2006/main">
+              <a:graphicData uri="http://schemas.openxmlformats.org/drawingml/2006/picture">
+                <pic:pic xmlns:pic="http://schemas.openxmlformats.org/drawingml/2006/picture">
+                  <pic:nvPicPr>
+                    <pic:cNvPr id="1" name=""/>
+                    <pic:cNvPicPr/>
+                  </pic:nvPicPr>
+                  <pic:blipFill>
+                    <a:blip r:embed="rId10"/>
+                    <a:stretch>
+                      <a:fillRect/>
+                    </a:stretch>
+                  </pic:blipFill>
+                  <pic:spPr>
+                    <a:xfrm>
+                      <a:off x="0" y="0"/>
+                      <a:ext cx="1397772" cy="897078"/>
+                    </a:xfrm>
+                    <a:prstGeom prst="rect">
+                      <a:avLst/>
+                    </a:prstGeom>
+                  </pic:spPr>
+                </pic:pic>
+              </a:graphicData>
+            </a:graphic>
+          </wp:inline>
+        </w:drawing>
+      </w:r>
+    </w:p>
+    <w:p>
+      <w:r>
+        <w:t>- Order for using *</w:t>
+      </w:r>
+      <w:proofErr w:type="spellStart"/>
+      <w:r>
+        <w:rPr>
+          <w:i/>
+        </w:rPr>
+        <w:t>args</w:t>
+      </w:r>
+      <w:proofErr w:type="spellEnd"/>
+      <w:r>
+        <w:t xml:space="preserve"> and **</w:t>
+      </w:r>
+      <w:proofErr w:type="spellStart"/>
+      <w:r>
+        <w:rPr>
+          <w:i/>
+        </w:rPr>
+        <w:t>kwargs</w:t>
+      </w:r>
+      <w:proofErr w:type="spellEnd"/>
+      <w:r>
+        <w:t xml:space="preserve"> in </w:t>
+      </w:r>
+      <w:r>
+        <w:t xml:space="preserve">one function </w:t>
+      </w:r>
+      <w:r>
+        <w:t>definition</w:t>
+      </w:r>
+      <w:r>
+        <w:br/>
+      </w:r>
+      <w:r>
+        <w:rPr>
+          <w:noProof/>
+        </w:rPr>
+        <w:drawing>
+          <wp:inline distT="0" distB="0" distL="0" distR="0" wp14:anchorId="5DB335A0" wp14:editId="52918A87">
+            <wp:extent cx="2647950" cy="1513990"/>
+            <wp:effectExtent l="0" t="0" r="0" b="0"/>
+            <wp:docPr id="8" name="Picture 8"/>
+            <wp:cNvGraphicFramePr>
+              <a:graphicFrameLocks xmlns:a="http://schemas.openxmlformats.org/drawingml/2006/main" noChangeAspect="1"/>
+            </wp:cNvGraphicFramePr>
+            <a:graphic xmlns:a="http://schemas.openxmlformats.org/drawingml/2006/main">
+              <a:graphicData uri="http://schemas.openxmlformats.org/drawingml/2006/picture">
+                <pic:pic xmlns:pic="http://schemas.openxmlformats.org/drawingml/2006/picture">
+                  <pic:nvPicPr>
+                    <pic:cNvPr id="1" name=""/>
+                    <pic:cNvPicPr/>
+                  </pic:nvPicPr>
+                  <pic:blipFill>
+                    <a:blip r:embed="rId11"/>
+                    <a:stretch>
+                      <a:fillRect/>
+                    </a:stretch>
+                  </pic:blipFill>
+                  <pic:spPr>
+                    <a:xfrm>
+                      <a:off x="0" y="0"/>
+                      <a:ext cx="2709610" cy="1549244"/>
+                    </a:xfrm>
+                    <a:prstGeom prst="rect">
+                      <a:avLst/>
+                    </a:prstGeom>
+                  </pic:spPr>
+                </pic:pic>
+              </a:graphicData>
+            </a:graphic>
+          </wp:inline>
+        </w:drawing>
+      </w:r>
+    </w:p>
+    <w:p>
+      <w:r>
+        <w:t xml:space="preserve">- Can also use in function call </w:t>
+      </w:r>
+      <w:r>
+        <w:t>to unpack arguments into specific variables/individual argu</w:t>
+      </w:r>
+      <w:r>
+        <w:t>ments</w:t>
+      </w:r>
+      <w:r>
+        <w:br/>
+      </w:r>
+      <w:r>
+        <w:rPr>
+          <w:noProof/>
+        </w:rPr>
+        <w:drawing>
+          <wp:inline distT="0" distB="0" distL="0" distR="0" wp14:anchorId="136DC092" wp14:editId="2048BD27">
+            <wp:extent cx="2413000" cy="1597241"/>
+            <wp:effectExtent l="0" t="0" r="6350" b="3175"/>
+            <wp:docPr id="9" name="Picture 9"/>
+            <wp:cNvGraphicFramePr>
+              <a:graphicFrameLocks xmlns:a="http://schemas.openxmlformats.org/drawingml/2006/main" noChangeAspect="1"/>
+            </wp:cNvGraphicFramePr>
+            <a:graphic xmlns:a="http://schemas.openxmlformats.org/drawingml/2006/main">
+              <a:graphicData uri="http://schemas.openxmlformats.org/drawingml/2006/picture">
+                <pic:pic xmlns:pic="http://schemas.openxmlformats.org/drawingml/2006/picture">
+                  <pic:nvPicPr>
+                    <pic:cNvPr id="1" name=""/>
+                    <pic:cNvPicPr/>
+                  </pic:nvPicPr>
+                  <pic:blipFill>
+                    <a:blip r:embed="rId12"/>
+                    <a:stretch>
+                      <a:fillRect/>
+                    </a:stretch>
+                  </pic:blipFill>
+                  <pic:spPr>
+                    <a:xfrm>
+                      <a:off x="0" y="0"/>
+                      <a:ext cx="2461944" cy="1629638"/>
+                    </a:xfrm>
+                    <a:prstGeom prst="rect">
+                      <a:avLst/>
+                    </a:prstGeom>
+                  </pic:spPr>
+                </pic:pic>
+              </a:graphicData>
+            </a:graphic>
+          </wp:inline>
+        </w:drawing>
+      </w:r>
+      <w:r>
+        <w:t xml:space="preserve">  </w:t>
+      </w:r>
+      <w:r>
+        <w:rPr>
+          <w:noProof/>
+        </w:rPr>
+        <w:drawing>
+          <wp:inline distT="0" distB="0" distL="0" distR="0" wp14:anchorId="17FB967C" wp14:editId="412FAB41">
+            <wp:extent cx="1936750" cy="2409500"/>
+            <wp:effectExtent l="0" t="0" r="6350" b="0"/>
+            <wp:docPr id="11" name="Picture 11"/>
+            <wp:cNvGraphicFramePr>
+              <a:graphicFrameLocks xmlns:a="http://schemas.openxmlformats.org/drawingml/2006/main" noChangeAspect="1"/>
+            </wp:cNvGraphicFramePr>
+            <a:graphic xmlns:a="http://schemas.openxmlformats.org/drawingml/2006/main">
+              <a:graphicData uri="http://schemas.openxmlformats.org/drawingml/2006/picture">
+                <pic:pic xmlns:pic="http://schemas.openxmlformats.org/drawingml/2006/picture">
+                  <pic:nvPicPr>
+                    <pic:cNvPr id="1" name=""/>
+                    <pic:cNvPicPr/>
+                  </pic:nvPicPr>
+                  <pic:blipFill>
+                    <a:blip r:embed="rId13"/>
+                    <a:stretch>
+                      <a:fillRect/>
+                    </a:stretch>
+                  </pic:blipFill>
+                  <pic:spPr>
+                    <a:xfrm>
+                      <a:off x="0" y="0"/>
+                      <a:ext cx="1975619" cy="2457857"/>
+                    </a:xfrm>
+                    <a:prstGeom prst="rect">
+                      <a:avLst/>
+                    </a:prstGeom>
+                  </pic:spPr>
+                </pic:pic>
+              </a:graphicData>
+            </a:graphic>
+          </wp:inline>
+        </w:drawing>
+      </w:r>
+      <w:r>
+        <w:t xml:space="preserve">  </w:t>
+      </w:r>
+    </w:p>
+    <w:p/>
+    <w:p/>
+    <w:p/>
+    <w:p>
+      <w:r>
+        <w:lastRenderedPageBreak/>
+        <w:t>- Can even use to unpack variables directly into built-in-python functions</w:t>
+      </w:r>
+    </w:p>
+    <w:p>
+      <w:r>
+        <w:rPr>
+          <w:noProof/>
+        </w:rPr>
+        <w:drawing>
+          <wp:inline distT="0" distB="0" distL="0" distR="0" wp14:anchorId="0587A5E6" wp14:editId="5CE7912C">
+            <wp:extent cx="2298700" cy="1379220"/>
+            <wp:effectExtent l="0" t="0" r="6350" b="0"/>
+            <wp:docPr id="10" name="Picture 10"/>
+            <wp:cNvGraphicFramePr>
+              <a:graphicFrameLocks xmlns:a="http://schemas.openxmlformats.org/drawingml/2006/main" noChangeAspect="1"/>
+            </wp:cNvGraphicFramePr>
+            <a:graphic xmlns:a="http://schemas.openxmlformats.org/drawingml/2006/main">
+              <a:graphicData uri="http://schemas.openxmlformats.org/drawingml/2006/picture">
+                <pic:pic xmlns:pic="http://schemas.openxmlformats.org/drawingml/2006/picture">
+                  <pic:nvPicPr>
+                    <pic:cNvPr id="1" name=""/>
+                    <pic:cNvPicPr/>
+                  </pic:nvPicPr>
+                  <pic:blipFill>
+                    <a:blip r:embed="rId14"/>
+                    <a:stretch>
+                      <a:fillRect/>
+                    </a:stretch>
+                  </pic:blipFill>
+                  <pic:spPr>
+                    <a:xfrm>
+                      <a:off x="0" y="0"/>
+                      <a:ext cx="2307201" cy="1384321"/>
+                    </a:xfrm>
+                    <a:prstGeom prst="rect">
+                      <a:avLst/>
+                    </a:prstGeom>
+                  </pic:spPr>
+                </pic:pic>
+              </a:graphicData>
+            </a:graphic>
+          </wp:inline>
+        </w:drawing>
+      </w:r>
+      <w:r>
+        <w:t xml:space="preserve">  </w:t>
+      </w:r>
+      <w:r>
+        <w:rPr>
+          <w:noProof/>
+        </w:rPr>
+        <w:drawing>
+          <wp:inline distT="0" distB="0" distL="0" distR="0" wp14:anchorId="3214C3CC" wp14:editId="4FAC7967">
+            <wp:extent cx="2171700" cy="2286000"/>
+            <wp:effectExtent l="0" t="0" r="0" b="0"/>
+            <wp:docPr id="13" name="Picture 13"/>
+            <wp:cNvGraphicFramePr>
+              <a:graphicFrameLocks xmlns:a="http://schemas.openxmlformats.org/drawingml/2006/main" noChangeAspect="1"/>
+            </wp:cNvGraphicFramePr>
+            <a:graphic xmlns:a="http://schemas.openxmlformats.org/drawingml/2006/main">
+              <a:graphicData uri="http://schemas.openxmlformats.org/drawingml/2006/picture">
+                <pic:pic xmlns:pic="http://schemas.openxmlformats.org/drawingml/2006/picture">
+                  <pic:nvPicPr>
+                    <pic:cNvPr id="1" name=""/>
+                    <pic:cNvPicPr/>
+                  </pic:nvPicPr>
+                  <pic:blipFill>
+                    <a:blip r:embed="rId15"/>
+                    <a:stretch>
+                      <a:fillRect/>
+                    </a:stretch>
+                  </pic:blipFill>
+                  <pic:spPr>
+                    <a:xfrm>
+                      <a:off x="0" y="0"/>
+                      <a:ext cx="2198106" cy="2313796"/>
+                    </a:xfrm>
+                    <a:prstGeom prst="rect">
+                      <a:avLst/>
+                    </a:prstGeom>
+                  </pic:spPr>
+                </pic:pic>
+              </a:graphicData>
+            </a:graphic>
+          </wp:inline>
+        </w:drawing>
+      </w:r>
+    </w:p>
+    <w:p>
+      <w:bookmarkStart w:id="0" w:name="_GoBack"/>
+      <w:r>
+        <w:rPr>
+          <w:noProof/>
+        </w:rPr>
+        <w:drawing>
+          <wp:inline distT="0" distB="0" distL="0" distR="0" wp14:anchorId="4B60EED1" wp14:editId="2D500C35">
+            <wp:extent cx="2501900" cy="3865466"/>
+            <wp:effectExtent l="0" t="0" r="0" b="1905"/>
+            <wp:docPr id="14" name="Picture 14"/>
+            <wp:cNvGraphicFramePr>
+              <a:graphicFrameLocks xmlns:a="http://schemas.openxmlformats.org/drawingml/2006/main" noChangeAspect="1"/>
+            </wp:cNvGraphicFramePr>
+            <a:graphic xmlns:a="http://schemas.openxmlformats.org/drawingml/2006/main">
+              <a:graphicData uri="http://schemas.openxmlformats.org/drawingml/2006/picture">
+                <pic:pic xmlns:pic="http://schemas.openxmlformats.org/drawingml/2006/picture">
+                  <pic:nvPicPr>
+                    <pic:cNvPr id="1" name=""/>
+                    <pic:cNvPicPr/>
+                  </pic:nvPicPr>
+                  <pic:blipFill>
+                    <a:blip r:embed="rId16"/>
+                    <a:stretch>
+                      <a:fillRect/>
+                    </a:stretch>
+                  </pic:blipFill>
+                  <pic:spPr>
+                    <a:xfrm>
+                      <a:off x="0" y="0"/>
+                      <a:ext cx="2516263" cy="3887657"/>
+                    </a:xfrm>
+                    <a:prstGeom prst="rect">
+                      <a:avLst/>
+                    </a:prstGeom>
+                  </pic:spPr>
+                </pic:pic>
+              </a:graphicData>
+            </a:graphic>
+          </wp:inline>
+        </w:drawing>
+      </w:r>
+      <w:bookmarkEnd w:id="0"/>
     </w:p>
     <w:sectPr>
       <w:pgSz w:w="12240" w:h="15840"/>

</xml_diff>